<commit_message>
Update documentation for v2.1.0.0
</commit_message>
<xml_diff>
--- a/Documentation/UserGuide/VirtualDesktopGridSwitcher_UserGuide.docx
+++ b/Documentation/UserGuide/VirtualDesktopGridSwitcher_UserGuide.docx
@@ -1,6 +1,6 @@
 
 <file path=word/document.xml><?xml version="1.0" encoding="utf-8"?>
-<w:document xmlns:wpc="http://schemas.microsoft.com/office/word/2010/wordprocessingCanvas" xmlns:mc="http://schemas.openxmlformats.org/markup-compatibility/2006" xmlns:o="urn:schemas-microsoft-com:office:office" xmlns:r="http://schemas.openxmlformats.org/officeDocument/2006/relationships" xmlns:m="http://schemas.openxmlformats.org/officeDocument/2006/math" xmlns:v="urn:schemas-microsoft-com:vml" xmlns:wp14="http://schemas.microsoft.com/office/word/2010/wordprocessingDrawing" xmlns:wp="http://schemas.openxmlformats.org/drawingml/2006/wordprocessingDrawing" xmlns:w10="urn:schemas-microsoft-com:office:word" xmlns:w="http://schemas.openxmlformats.org/wordprocessingml/2006/main" xmlns:w14="http://schemas.microsoft.com/office/word/2010/wordml" xmlns:w15="http://schemas.microsoft.com/office/word/2012/wordml" xmlns:wpg="http://schemas.microsoft.com/office/word/2010/wordprocessingGroup" xmlns:wpi="http://schemas.microsoft.com/office/word/2010/wordprocessingInk" xmlns:wne="http://schemas.microsoft.com/office/word/2006/wordml" xmlns:wps="http://schemas.microsoft.com/office/word/2010/wordprocessingShape" mc:Ignorable="w14 w15 wp14">
+<w:document xmlns:ve="http://schemas.openxmlformats.org/markup-compatibility/2006" xmlns:o="urn:schemas-microsoft-com:office:office" xmlns:r="http://schemas.openxmlformats.org/officeDocument/2006/relationships" xmlns:m="http://schemas.openxmlformats.org/officeDocument/2006/math" xmlns:v="urn:schemas-microsoft-com:vml" xmlns:wp="http://schemas.openxmlformats.org/drawingml/2006/wordprocessingDrawing" xmlns:w10="urn:schemas-microsoft-com:office:word" xmlns:w="http://schemas.openxmlformats.org/wordprocessingml/2006/main" xmlns:wne="http://schemas.microsoft.com/office/word/2006/wordml">
   <w:body>
     <w:p>
       <w:pPr>
@@ -35,6 +35,11 @@
     </w:p>
     <w:p>
       <w:r>
+        <w:t>You can also make a window always visible on top of other windows or sticky (visible on all desktops)  using a keyboard shortcut when that window is active.</w:t>
+      </w:r>
+    </w:p>
+    <w:p>
+      <w:r>
         <w:t>Once the application is running you will see a new icon in your system tray</w:t>
       </w:r>
       <w:r>
@@ -45,10 +50,10 @@
       <w:r>
         <w:rPr>
           <w:noProof/>
-          <w:lang w:eastAsia="en-AU"/>
+          <w:lang w:val="en-US"/>
         </w:rPr>
         <w:drawing>
-          <wp:inline distT="0" distB="0" distL="0" distR="0" wp14:anchorId="7BBF875A" wp14:editId="6D9F81BC">
+          <wp:inline distT="0" distB="0" distL="0" distR="0">
             <wp:extent cx="1752600" cy="276225"/>
             <wp:effectExtent l="0" t="0" r="0" b="9525"/>
             <wp:docPr id="1" name="Picture 1"/>
@@ -63,7 +68,7 @@
                     <pic:cNvPicPr/>
                   </pic:nvPicPr>
                   <pic:blipFill>
-                    <a:blip r:embed="rId4"/>
+                    <a:blip r:embed="rId4" cstate="print"/>
                     <a:stretch>
                       <a:fillRect/>
                     </a:stretch>
@@ -102,13 +107,13 @@
       <w:r>
         <w:rPr>
           <w:noProof/>
-          <w:lang w:eastAsia="en-AU"/>
+          <w:lang w:val="en-US"/>
         </w:rPr>
         <w:drawing>
-          <wp:inline distT="0" distB="0" distL="0" distR="0" wp14:anchorId="5D0A9728" wp14:editId="4713BB0F">
-            <wp:extent cx="4495800" cy="2114550"/>
-            <wp:effectExtent l="0" t="0" r="0" b="0"/>
-            <wp:docPr id="2" name="Picture 2"/>
+          <wp:inline distT="0" distB="0" distL="0" distR="0">
+            <wp:extent cx="5467350" cy="2438400"/>
+            <wp:effectExtent l="19050" t="0" r="0" b="0"/>
+            <wp:docPr id="3" name="Picture 1"/>
             <wp:cNvGraphicFramePr>
               <a:graphicFrameLocks xmlns:a="http://schemas.openxmlformats.org/drawingml/2006/main" noChangeAspect="1"/>
             </wp:cNvGraphicFramePr>
@@ -116,23 +121,33 @@
               <a:graphicData uri="http://schemas.openxmlformats.org/drawingml/2006/picture">
                 <pic:pic xmlns:pic="http://schemas.openxmlformats.org/drawingml/2006/picture">
                   <pic:nvPicPr>
-                    <pic:cNvPr id="1" name=""/>
-                    <pic:cNvPicPr/>
+                    <pic:cNvPr id="0" name="Picture 1"/>
+                    <pic:cNvPicPr>
+                      <a:picLocks noChangeAspect="1" noChangeArrowheads="1"/>
+                    </pic:cNvPicPr>
                   </pic:nvPicPr>
                   <pic:blipFill>
-                    <a:blip r:embed="rId5"/>
+                    <a:blip r:embed="rId5" cstate="print"/>
+                    <a:srcRect/>
                     <a:stretch>
                       <a:fillRect/>
                     </a:stretch>
                   </pic:blipFill>
-                  <pic:spPr>
+                  <pic:spPr bwMode="auto">
                     <a:xfrm>
                       <a:off x="0" y="0"/>
-                      <a:ext cx="4495800" cy="2114550"/>
+                      <a:ext cx="5467350" cy="2438400"/>
                     </a:xfrm>
                     <a:prstGeom prst="rect">
                       <a:avLst/>
                     </a:prstGeom>
+                    <a:noFill/>
+                    <a:ln w="9525">
+                      <a:noFill/>
+                      <a:miter lim="800000"/>
+                      <a:headEnd/>
+                      <a:tailEnd/>
+                    </a:ln>
                   </pic:spPr>
                 </pic:pic>
               </a:graphicData>
@@ -146,7 +161,7 @@
         <w:pStyle w:val="Heading2"/>
       </w:pPr>
       <w:r>
-        <w:t>Layout and Appearance</w:t>
+        <w:t>Grid Layout</w:t>
       </w:r>
     </w:p>
     <w:p>
@@ -170,7 +185,13 @@
     </w:p>
     <w:p>
       <w:r>
-        <w:t>When you increase the number of desktops required they automatically created for you. Reducing the number required leaves them for you to delete using the usual method (but you will not be able to access them via the arrow keys).</w:t>
+        <w:t xml:space="preserve">When you increase the number of desktops required they </w:t>
+      </w:r>
+      <w:r>
+        <w:t xml:space="preserve">are </w:t>
+      </w:r>
+      <w:r>
+        <w:t>automatically created for you. Reducing the number required leaves them for you to delete using the usual method (but you will not be able to access them via the arrow keys).</w:t>
       </w:r>
     </w:p>
     <w:p>
@@ -211,7 +232,27 @@
     </w:p>
     <w:p>
       <w:r>
-        <w:t>You can change the modifier key combinations for switching desktops and for moving the currently active window to another desktop and switching to that desktop. Note if another program is already using a key combination you will be warned that it could not be assigned. You will either need to change the key combinations or find out what is using it already and stop it from doing so.</w:t>
+        <w:t xml:space="preserve">You can change the </w:t>
+      </w:r>
+      <w:r>
+        <w:t>key combinations for switching desktops</w:t>
+      </w:r>
+      <w:r>
+        <w:t xml:space="preserve">, </w:t>
+      </w:r>
+      <w:r>
+        <w:t xml:space="preserve"> moving the currently active window to another desktop and switching to that desktop</w:t>
+      </w:r>
+      <w:r>
+        <w:t>, and the Always on Top and Sticky window features</w:t>
+      </w:r>
+      <w:r>
+        <w:t xml:space="preserve">. </w:t>
+      </w:r>
+    </w:p>
+    <w:p>
+      <w:r>
+        <w:t>Note if another program is already using a key combination you will be warned that it could not be assigned. You will either need to change the key combinations or find out what is using it already and stop it from doing so.</w:t>
       </w:r>
       <w:r>
         <w:t xml:space="preserve"> Often your graphics software has some of these keys assigned.</w:t>
@@ -219,7 +260,101 @@
     </w:p>
     <w:p>
       <w:r>
+        <w:lastRenderedPageBreak/>
         <w:t>You can also switch/move to a particular desktop by number. The default is to use the plain number keys. You can switch to the F1-12 keys but these are very commonly already assigned for other uses.</w:t>
+      </w:r>
+    </w:p>
+    <w:p>
+      <w:pPr>
+        <w:pStyle w:val="Heading2"/>
+      </w:pPr>
+      <w:r>
+        <w:t>Default Browser Activation</w:t>
+      </w:r>
+    </w:p>
+    <w:p>
+      <w:r>
+        <w:t xml:space="preserve">Some web browsers do not open links clicked in other programs on the same desktop if there is another browser window open on another desktop which has been used more recently - currently Chrome and Firefox and Internet Explorer. Edge and Opera (which uses Chrome’s engine) work as you would want – they even open links in a new window on the current desktop if there is a window on another desktop already open. </w:t>
+      </w:r>
+    </w:p>
+    <w:p>
+      <w:r>
+        <w:t xml:space="preserve">Default Browser Activation attempts to make Chrome and Firefox do the right thing too if they are your default browser – on switching desktops it detects if there is a browser window on the new desktop and activates it (top one if more than one)  and then re-activates the window you were last using on that desktop (if it knows).  </w:t>
+      </w:r>
+    </w:p>
+    <w:p>
+      <w:r>
+        <w:t>You may notice a “flash” due to the 2 windows being activated especially if the browser window was minimised. If the browser was minimised it is re-minimised also. The other side effect is th</w:t>
+      </w:r>
+      <w:r>
+        <w:t>at th</w:t>
+      </w:r>
+      <w:r>
+        <w:t>e browser may now be on top of windows that it was not and is the 2</w:t>
+      </w:r>
+      <w:r>
+        <w:rPr>
+          <w:vertAlign w:val="superscript"/>
+        </w:rPr>
+        <w:t>nd</w:t>
+      </w:r>
+      <w:r>
+        <w:t xml:space="preserve"> window in the ALT-Tab order. I have attempted to put the window back underneath other windows but not found a fast enough way to detect the window to put it under</w:t>
+      </w:r>
+      <w:r>
+        <w:t>.</w:t>
+      </w:r>
+    </w:p>
+    <w:p>
+      <w:r>
+        <w:t>Default Browser Activation can be enabled and disabled in settings. If you have another browser you want to try this with you can manually add a BrowserInfo  section in  the VirtualDesktopGridSwitcher.Settings file in your installation folder – click Apply in settings if you don’t have one.</w:t>
+      </w:r>
+      <w:r>
+        <w:t xml:space="preserve"> You will need to know the Class Name and executable name for your browser – AutoHotKey or Visua</w:t>
+      </w:r>
+      <w:r>
+        <w:t>l Studio Window Spy can do this or contact support for assistance.</w:t>
+      </w:r>
+    </w:p>
+    <w:p>
+      <w:pPr>
+        <w:pStyle w:val="Heading2"/>
+      </w:pPr>
+      <w:r>
+        <w:t>Opening Word/Excel Documents</w:t>
+      </w:r>
+    </w:p>
+    <w:p>
+      <w:r>
+        <w:t>Word and Excel documents opened from windows explorer or menus can end up opening on another desktop if there is another document open on another window. Virtual Desktop Grid Switcher attempts to detect the switching desktop to the other document and then the new document in quick succession and moves the new document window to the original desktop.</w:t>
+      </w:r>
+    </w:p>
+    <w:p>
+      <w:r>
+        <w:t xml:space="preserve">If this is not working for you, you may need to increase the </w:t>
+      </w:r>
+      <w:r>
+        <w:t>MoveOnNewWindowDetectTimeoutMs</w:t>
+      </w:r>
+      <w:r>
+        <w:t xml:space="preserve"> value in the VirtualDesktopGridSwitcher.Settings file. This is in milliseconds and determines what “quick succession” means. You can also add the executable name for other programs you think might benefit from this </w:t>
+      </w:r>
+      <w:r>
+        <w:t xml:space="preserve">to MoveOnNewWindowExeNames </w:t>
+      </w:r>
+      <w:r>
+        <w:t>(or remove word and excel if it is causing problems for you or prefer the original behaviour</w:t>
+      </w:r>
+      <w:r>
+        <w:t>)</w:t>
+      </w:r>
+      <w:r>
+        <w:t>.</w:t>
+      </w:r>
+    </w:p>
+    <w:p>
+      <w:r>
+        <w:t>Acrobat Reader could also do with this (if you have disabled opening in tabs in settings) but it is immune to being moved to another desktop by Virtual Desktop Grid Switcher.</w:t>
       </w:r>
     </w:p>
     <w:p>
@@ -245,7 +380,6 @@
     </w:p>
     <w:p>
       <w:r>
-        <w:lastRenderedPageBreak/>
         <w:t>If you think something is not working</w:t>
       </w:r>
       <w:r>
@@ -260,6 +394,7 @@
         </w:r>
       </w:hyperlink>
     </w:p>
+    <w:p/>
     <w:sectPr>
       <w:pgSz w:w="11906" w:h="16838"/>
       <w:pgMar w:top="1077" w:right="1077" w:bottom="1077" w:left="1077" w:header="709" w:footer="709" w:gutter="0"/>
@@ -271,7 +406,7 @@
 </file>
 
 <file path=word/styles.xml><?xml version="1.0" encoding="utf-8"?>
-<w:styles xmlns:mc="http://schemas.openxmlformats.org/markup-compatibility/2006" xmlns:r="http://schemas.openxmlformats.org/officeDocument/2006/relationships" xmlns:w="http://schemas.openxmlformats.org/wordprocessingml/2006/main" xmlns:w14="http://schemas.microsoft.com/office/word/2010/wordml" xmlns:w15="http://schemas.microsoft.com/office/word/2012/wordml" mc:Ignorable="w14 w15">
+<w:styles xmlns:r="http://schemas.openxmlformats.org/officeDocument/2006/relationships" xmlns:w="http://schemas.openxmlformats.org/wordprocessingml/2006/main">
   <w:docDefaults>
     <w:rPrDefault>
       <w:rPr>
@@ -287,382 +422,149 @@
       </w:pPr>
     </w:pPrDefault>
   </w:docDefaults>
-  <w:latentStyles w:defLockedState="0" w:defUIPriority="99" w:defSemiHidden="0" w:defUnhideWhenUsed="0" w:defQFormat="0" w:count="371">
-    <w:lsdException w:name="Normal" w:uiPriority="0" w:qFormat="1"/>
-    <w:lsdException w:name="heading 1" w:uiPriority="9" w:qFormat="1"/>
-    <w:lsdException w:name="heading 2" w:semiHidden="1" w:uiPriority="9" w:unhideWhenUsed="1" w:qFormat="1"/>
-    <w:lsdException w:name="heading 3" w:semiHidden="1" w:uiPriority="9" w:unhideWhenUsed="1" w:qFormat="1"/>
-    <w:lsdException w:name="heading 4" w:semiHidden="1" w:uiPriority="9" w:unhideWhenUsed="1" w:qFormat="1"/>
-    <w:lsdException w:name="heading 5" w:semiHidden="1" w:uiPriority="9" w:unhideWhenUsed="1" w:qFormat="1"/>
-    <w:lsdException w:name="heading 6" w:semiHidden="1" w:uiPriority="9" w:unhideWhenUsed="1" w:qFormat="1"/>
-    <w:lsdException w:name="heading 7" w:semiHidden="1" w:uiPriority="9" w:unhideWhenUsed="1" w:qFormat="1"/>
-    <w:lsdException w:name="heading 8" w:semiHidden="1" w:uiPriority="9" w:unhideWhenUsed="1" w:qFormat="1"/>
-    <w:lsdException w:name="heading 9" w:semiHidden="1" w:uiPriority="9" w:unhideWhenUsed="1" w:qFormat="1"/>
-    <w:lsdException w:name="index 1" w:semiHidden="1" w:unhideWhenUsed="1"/>
-    <w:lsdException w:name="index 2" w:semiHidden="1" w:unhideWhenUsed="1"/>
-    <w:lsdException w:name="index 3" w:semiHidden="1" w:unhideWhenUsed="1"/>
-    <w:lsdException w:name="index 4" w:semiHidden="1" w:unhideWhenUsed="1"/>
-    <w:lsdException w:name="index 5" w:semiHidden="1" w:unhideWhenUsed="1"/>
-    <w:lsdException w:name="index 6" w:semiHidden="1" w:unhideWhenUsed="1"/>
-    <w:lsdException w:name="index 7" w:semiHidden="1" w:unhideWhenUsed="1"/>
-    <w:lsdException w:name="index 8" w:semiHidden="1" w:unhideWhenUsed="1"/>
-    <w:lsdException w:name="index 9" w:semiHidden="1" w:unhideWhenUsed="1"/>
-    <w:lsdException w:name="toc 1" w:semiHidden="1" w:uiPriority="39" w:unhideWhenUsed="1"/>
-    <w:lsdException w:name="toc 2" w:semiHidden="1" w:uiPriority="39" w:unhideWhenUsed="1"/>
-    <w:lsdException w:name="toc 3" w:semiHidden="1" w:uiPriority="39" w:unhideWhenUsed="1"/>
-    <w:lsdException w:name="toc 4" w:semiHidden="1" w:uiPriority="39" w:unhideWhenUsed="1"/>
-    <w:lsdException w:name="toc 5" w:semiHidden="1" w:uiPriority="39" w:unhideWhenUsed="1"/>
-    <w:lsdException w:name="toc 6" w:semiHidden="1" w:uiPriority="39" w:unhideWhenUsed="1"/>
-    <w:lsdException w:name="toc 7" w:semiHidden="1" w:uiPriority="39" w:unhideWhenUsed="1"/>
-    <w:lsdException w:name="toc 8" w:semiHidden="1" w:uiPriority="39" w:unhideWhenUsed="1"/>
-    <w:lsdException w:name="toc 9" w:semiHidden="1" w:uiPriority="39" w:unhideWhenUsed="1"/>
-    <w:lsdException w:name="Normal Indent" w:semiHidden="1" w:unhideWhenUsed="1"/>
-    <w:lsdException w:name="footnote text" w:semiHidden="1" w:unhideWhenUsed="1"/>
-    <w:lsdException w:name="annotation text" w:semiHidden="1" w:unhideWhenUsed="1"/>
-    <w:lsdException w:name="header" w:semiHidden="1" w:unhideWhenUsed="1"/>
-    <w:lsdException w:name="footer" w:semiHidden="1" w:unhideWhenUsed="1"/>
-    <w:lsdException w:name="index heading" w:semiHidden="1" w:unhideWhenUsed="1"/>
-    <w:lsdException w:name="caption" w:semiHidden="1" w:uiPriority="35" w:unhideWhenUsed="1" w:qFormat="1"/>
-    <w:lsdException w:name="table of figures" w:semiHidden="1" w:unhideWhenUsed="1"/>
-    <w:lsdException w:name="envelope address" w:semiHidden="1" w:unhideWhenUsed="1"/>
-    <w:lsdException w:name="envelope return" w:semiHidden="1" w:unhideWhenUsed="1"/>
-    <w:lsdException w:name="footnote reference" w:semiHidden="1" w:unhideWhenUsed="1"/>
-    <w:lsdException w:name="annotation reference" w:semiHidden="1" w:unhideWhenUsed="1"/>
-    <w:lsdException w:name="line number" w:semiHidden="1" w:unhideWhenUsed="1"/>
-    <w:lsdException w:name="page number" w:semiHidden="1" w:unhideWhenUsed="1"/>
-    <w:lsdException w:name="endnote reference" w:semiHidden="1" w:unhideWhenUsed="1"/>
-    <w:lsdException w:name="endnote text" w:semiHidden="1" w:unhideWhenUsed="1"/>
-    <w:lsdException w:name="table of authorities" w:semiHidden="1" w:unhideWhenUsed="1"/>
-    <w:lsdException w:name="macro" w:semiHidden="1" w:unhideWhenUsed="1"/>
-    <w:lsdException w:name="toa heading" w:semiHidden="1" w:unhideWhenUsed="1"/>
-    <w:lsdException w:name="List" w:semiHidden="1" w:unhideWhenUsed="1"/>
-    <w:lsdException w:name="List Bullet" w:semiHidden="1" w:unhideWhenUsed="1"/>
-    <w:lsdException w:name="List Number" w:semiHidden="1" w:unhideWhenUsed="1"/>
-    <w:lsdException w:name="List 2" w:semiHidden="1" w:unhideWhenUsed="1"/>
-    <w:lsdException w:name="List 3" w:semiHidden="1" w:unhideWhenUsed="1"/>
-    <w:lsdException w:name="List 4" w:semiHidden="1" w:unhideWhenUsed="1"/>
-    <w:lsdException w:name="List 5" w:semiHidden="1" w:unhideWhenUsed="1"/>
-    <w:lsdException w:name="List Bullet 2" w:semiHidden="1" w:unhideWhenUsed="1"/>
-    <w:lsdException w:name="List Bullet 3" w:semiHidden="1" w:unhideWhenUsed="1"/>
-    <w:lsdException w:name="List Bullet 4" w:semiHidden="1" w:unhideWhenUsed="1"/>
-    <w:lsdException w:name="List Bullet 5" w:semiHidden="1" w:unhideWhenUsed="1"/>
-    <w:lsdException w:name="List Number 2" w:semiHidden="1" w:unhideWhenUsed="1"/>
-    <w:lsdException w:name="List Number 3" w:semiHidden="1" w:unhideWhenUsed="1"/>
-    <w:lsdException w:name="List Number 4" w:semiHidden="1" w:unhideWhenUsed="1"/>
-    <w:lsdException w:name="List Number 5" w:semiHidden="1" w:unhideWhenUsed="1"/>
-    <w:lsdException w:name="Title" w:uiPriority="10" w:qFormat="1"/>
-    <w:lsdException w:name="Closing" w:semiHidden="1" w:unhideWhenUsed="1"/>
-    <w:lsdException w:name="Signature" w:semiHidden="1" w:unhideWhenUsed="1"/>
-    <w:lsdException w:name="Default Paragraph Font" w:semiHidden="1" w:uiPriority="1" w:unhideWhenUsed="1"/>
-    <w:lsdException w:name="Body Text" w:semiHidden="1" w:unhideWhenUsed="1"/>
-    <w:lsdException w:name="Body Text Indent" w:semiHidden="1" w:unhideWhenUsed="1"/>
-    <w:lsdException w:name="List Continue" w:semiHidden="1" w:unhideWhenUsed="1"/>
-    <w:lsdException w:name="List Continue 2" w:semiHidden="1" w:unhideWhenUsed="1"/>
-    <w:lsdException w:name="List Continue 3" w:semiHidden="1" w:unhideWhenUsed="1"/>
-    <w:lsdException w:name="List Continue 4" w:semiHidden="1" w:unhideWhenUsed="1"/>
-    <w:lsdException w:name="List Continue 5" w:semiHidden="1" w:unhideWhenUsed="1"/>
-    <w:lsdException w:name="Message Header" w:semiHidden="1" w:unhideWhenUsed="1"/>
-    <w:lsdException w:name="Subtitle" w:uiPriority="11" w:qFormat="1"/>
-    <w:lsdException w:name="Salutation" w:semiHidden="1" w:unhideWhenUsed="1"/>
-    <w:lsdException w:name="Date" w:semiHidden="1" w:unhideWhenUsed="1"/>
-    <w:lsdException w:name="Body Text First Indent" w:semiHidden="1" w:unhideWhenUsed="1"/>
-    <w:lsdException w:name="Body Text First Indent 2" w:semiHidden="1" w:unhideWhenUsed="1"/>
-    <w:lsdException w:name="Note Heading" w:semiHidden="1" w:unhideWhenUsed="1"/>
-    <w:lsdException w:name="Body Text 2" w:semiHidden="1" w:unhideWhenUsed="1"/>
-    <w:lsdException w:name="Body Text 3" w:semiHidden="1" w:unhideWhenUsed="1"/>
-    <w:lsdException w:name="Body Text Indent 2" w:semiHidden="1" w:unhideWhenUsed="1"/>
-    <w:lsdException w:name="Body Text Indent 3" w:semiHidden="1" w:unhideWhenUsed="1"/>
-    <w:lsdException w:name="Block Text" w:semiHidden="1" w:unhideWhenUsed="1"/>
-    <w:lsdException w:name="Hyperlink" w:semiHidden="1" w:unhideWhenUsed="1"/>
-    <w:lsdException w:name="FollowedHyperlink" w:semiHidden="1" w:unhideWhenUsed="1"/>
-    <w:lsdException w:name="Strong" w:uiPriority="22" w:qFormat="1"/>
-    <w:lsdException w:name="Emphasis" w:uiPriority="20" w:qFormat="1"/>
-    <w:lsdException w:name="Document Map" w:semiHidden="1" w:unhideWhenUsed="1"/>
-    <w:lsdException w:name="Plain Text" w:semiHidden="1" w:unhideWhenUsed="1"/>
-    <w:lsdException w:name="E-mail Signature" w:semiHidden="1" w:unhideWhenUsed="1"/>
-    <w:lsdException w:name="HTML Top of Form" w:semiHidden="1" w:unhideWhenUsed="1"/>
-    <w:lsdException w:name="HTML Bottom of Form" w:semiHidden="1" w:unhideWhenUsed="1"/>
-    <w:lsdException w:name="Normal (Web)" w:semiHidden="1" w:unhideWhenUsed="1"/>
-    <w:lsdException w:name="HTML Acronym" w:semiHidden="1" w:unhideWhenUsed="1"/>
-    <w:lsdException w:name="HTML Address" w:semiHidden="1" w:unhideWhenUsed="1"/>
-    <w:lsdException w:name="HTML Cite" w:semiHidden="1" w:unhideWhenUsed="1"/>
-    <w:lsdException w:name="HTML Code" w:semiHidden="1" w:unhideWhenUsed="1"/>
-    <w:lsdException w:name="HTML Definition" w:semiHidden="1" w:unhideWhenUsed="1"/>
-    <w:lsdException w:name="HTML Keyboard" w:semiHidden="1" w:unhideWhenUsed="1"/>
-    <w:lsdException w:name="HTML Preformatted" w:semiHidden="1" w:unhideWhenUsed="1"/>
-    <w:lsdException w:name="HTML Sample" w:semiHidden="1" w:unhideWhenUsed="1"/>
-    <w:lsdException w:name="HTML Typewriter" w:semiHidden="1" w:unhideWhenUsed="1"/>
-    <w:lsdException w:name="HTML Variable" w:semiHidden="1" w:unhideWhenUsed="1"/>
-    <w:lsdException w:name="Normal Table" w:semiHidden="1" w:unhideWhenUsed="1"/>
-    <w:lsdException w:name="annotation subject" w:semiHidden="1" w:unhideWhenUsed="1"/>
-    <w:lsdException w:name="No List" w:semiHidden="1" w:unhideWhenUsed="1"/>
-    <w:lsdException w:name="Outline List 1" w:semiHidden="1" w:unhideWhenUsed="1"/>
-    <w:lsdException w:name="Outline List 2" w:semiHidden="1" w:unhideWhenUsed="1"/>
-    <w:lsdException w:name="Outline List 3" w:semiHidden="1" w:unhideWhenUsed="1"/>
-    <w:lsdException w:name="Table Simple 1" w:semiHidden="1" w:unhideWhenUsed="1"/>
-    <w:lsdException w:name="Table Simple 2" w:semiHidden="1" w:unhideWhenUsed="1"/>
-    <w:lsdException w:name="Table Simple 3" w:semiHidden="1" w:unhideWhenUsed="1"/>
-    <w:lsdException w:name="Table Classic 1" w:semiHidden="1" w:unhideWhenUsed="1"/>
-    <w:lsdException w:name="Table Classic 2" w:semiHidden="1" w:unhideWhenUsed="1"/>
-    <w:lsdException w:name="Table Classic 3" w:semiHidden="1" w:unhideWhenUsed="1"/>
-    <w:lsdException w:name="Table Classic 4" w:semiHidden="1" w:unhideWhenUsed="1"/>
-    <w:lsdException w:name="Table Colorful 1" w:semiHidden="1" w:unhideWhenUsed="1"/>
-    <w:lsdException w:name="Table Colorful 2" w:semiHidden="1" w:unhideWhenUsed="1"/>
-    <w:lsdException w:name="Table Colorful 3" w:semiHidden="1" w:unhideWhenUsed="1"/>
-    <w:lsdException w:name="Table Columns 1" w:semiHidden="1" w:unhideWhenUsed="1"/>
-    <w:lsdException w:name="Table Columns 2" w:semiHidden="1" w:unhideWhenUsed="1"/>
-    <w:lsdException w:name="Table Columns 3" w:semiHidden="1" w:unhideWhenUsed="1"/>
-    <w:lsdException w:name="Table Columns 4" w:semiHidden="1" w:unhideWhenUsed="1"/>
-    <w:lsdException w:name="Table Columns 5" w:semiHidden="1" w:unhideWhenUsed="1"/>
-    <w:lsdException w:name="Table Grid 1" w:semiHidden="1" w:unhideWhenUsed="1"/>
-    <w:lsdException w:name="Table Grid 2" w:semiHidden="1" w:unhideWhenUsed="1"/>
-    <w:lsdException w:name="Table Grid 3" w:semiHidden="1" w:unhideWhenUsed="1"/>
-    <w:lsdException w:name="Table Grid 4" w:semiHidden="1" w:unhideWhenUsed="1"/>
-    <w:lsdException w:name="Table Grid 5" w:semiHidden="1" w:unhideWhenUsed="1"/>
-    <w:lsdException w:name="Table Grid 6" w:semiHidden="1" w:unhideWhenUsed="1"/>
-    <w:lsdException w:name="Table Grid 7" w:semiHidden="1" w:unhideWhenUsed="1"/>
-    <w:lsdException w:name="Table Grid 8" w:semiHidden="1" w:unhideWhenUsed="1"/>
-    <w:lsdException w:name="Table List 1" w:semiHidden="1" w:unhideWhenUsed="1"/>
-    <w:lsdException w:name="Table List 2" w:semiHidden="1" w:unhideWhenUsed="1"/>
-    <w:lsdException w:name="Table List 3" w:semiHidden="1" w:unhideWhenUsed="1"/>
-    <w:lsdException w:name="Table List 4" w:semiHidden="1" w:unhideWhenUsed="1"/>
-    <w:lsdException w:name="Table List 5" w:semiHidden="1" w:unhideWhenUsed="1"/>
-    <w:lsdException w:name="Table List 6" w:semiHidden="1" w:unhideWhenUsed="1"/>
-    <w:lsdException w:name="Table List 7" w:semiHidden="1" w:unhideWhenUsed="1"/>
-    <w:lsdException w:name="Table List 8" w:semiHidden="1" w:unhideWhenUsed="1"/>
-    <w:lsdException w:name="Table 3D effects 1" w:semiHidden="1" w:unhideWhenUsed="1"/>
-    <w:lsdException w:name="Table 3D effects 2" w:semiHidden="1" w:unhideWhenUsed="1"/>
-    <w:lsdException w:name="Table 3D effects 3" w:semiHidden="1" w:unhideWhenUsed="1"/>
-    <w:lsdException w:name="Table Contemporary" w:semiHidden="1" w:unhideWhenUsed="1"/>
-    <w:lsdException w:name="Table Elegant" w:semiHidden="1" w:unhideWhenUsed="1"/>
-    <w:lsdException w:name="Table Professional" w:semiHidden="1" w:unhideWhenUsed="1"/>
-    <w:lsdException w:name="Table Subtle 1" w:semiHidden="1" w:unhideWhenUsed="1"/>
-    <w:lsdException w:name="Table Subtle 2" w:semiHidden="1" w:unhideWhenUsed="1"/>
-    <w:lsdException w:name="Table Web 1" w:semiHidden="1" w:unhideWhenUsed="1"/>
-    <w:lsdException w:name="Table Web 2" w:semiHidden="1" w:unhideWhenUsed="1"/>
-    <w:lsdException w:name="Table Web 3" w:semiHidden="1" w:unhideWhenUsed="1"/>
-    <w:lsdException w:name="Balloon Text" w:semiHidden="1" w:unhideWhenUsed="1"/>
-    <w:lsdException w:name="Table Grid" w:uiPriority="39"/>
-    <w:lsdException w:name="Table Theme" w:semiHidden="1" w:unhideWhenUsed="1"/>
-    <w:lsdException w:name="Placeholder Text" w:semiHidden="1"/>
-    <w:lsdException w:name="No Spacing" w:uiPriority="1" w:qFormat="1"/>
-    <w:lsdException w:name="Light Shading" w:uiPriority="60"/>
-    <w:lsdException w:name="Light List" w:uiPriority="61"/>
-    <w:lsdException w:name="Light Grid" w:uiPriority="62"/>
-    <w:lsdException w:name="Medium Shading 1" w:uiPriority="63"/>
-    <w:lsdException w:name="Medium Shading 2" w:uiPriority="64"/>
-    <w:lsdException w:name="Medium List 1" w:uiPriority="65"/>
-    <w:lsdException w:name="Medium List 2" w:uiPriority="66"/>
-    <w:lsdException w:name="Medium Grid 1" w:uiPriority="67"/>
-    <w:lsdException w:name="Medium Grid 2" w:uiPriority="68"/>
-    <w:lsdException w:name="Medium Grid 3" w:uiPriority="69"/>
-    <w:lsdException w:name="Dark List" w:uiPriority="70"/>
-    <w:lsdException w:name="Colorful Shading" w:uiPriority="71"/>
-    <w:lsdException w:name="Colorful List" w:uiPriority="72"/>
-    <w:lsdException w:name="Colorful Grid" w:uiPriority="73"/>
-    <w:lsdException w:name="Light Shading Accent 1" w:uiPriority="60"/>
-    <w:lsdException w:name="Light List Accent 1" w:uiPriority="61"/>
-    <w:lsdException w:name="Light Grid Accent 1" w:uiPriority="62"/>
-    <w:lsdException w:name="Medium Shading 1 Accent 1" w:uiPriority="63"/>
-    <w:lsdException w:name="Medium Shading 2 Accent 1" w:uiPriority="64"/>
-    <w:lsdException w:name="Medium List 1 Accent 1" w:uiPriority="65"/>
-    <w:lsdException w:name="Revision" w:semiHidden="1"/>
-    <w:lsdException w:name="List Paragraph" w:uiPriority="34" w:qFormat="1"/>
-    <w:lsdException w:name="Quote" w:uiPriority="29" w:qFormat="1"/>
-    <w:lsdException w:name="Intense Quote" w:uiPriority="30" w:qFormat="1"/>
-    <w:lsdException w:name="Medium List 2 Accent 1" w:uiPriority="66"/>
-    <w:lsdException w:name="Medium Grid 1 Accent 1" w:uiPriority="67"/>
-    <w:lsdException w:name="Medium Grid 2 Accent 1" w:uiPriority="68"/>
-    <w:lsdException w:name="Medium Grid 3 Accent 1" w:uiPriority="69"/>
-    <w:lsdException w:name="Dark List Accent 1" w:uiPriority="70"/>
-    <w:lsdException w:name="Colorful Shading Accent 1" w:uiPriority="71"/>
-    <w:lsdException w:name="Colorful List Accent 1" w:uiPriority="72"/>
-    <w:lsdException w:name="Colorful Grid Accent 1" w:uiPriority="73"/>
-    <w:lsdException w:name="Light Shading Accent 2" w:uiPriority="60"/>
-    <w:lsdException w:name="Light List Accent 2" w:uiPriority="61"/>
-    <w:lsdException w:name="Light Grid Accent 2" w:uiPriority="62"/>
-    <w:lsdException w:name="Medium Shading 1 Accent 2" w:uiPriority="63"/>
-    <w:lsdException w:name="Medium Shading 2 Accent 2" w:uiPriority="64"/>
-    <w:lsdException w:name="Medium List 1 Accent 2" w:uiPriority="65"/>
-    <w:lsdException w:name="Medium List 2 Accent 2" w:uiPriority="66"/>
-    <w:lsdException w:name="Medium Grid 1 Accent 2" w:uiPriority="67"/>
-    <w:lsdException w:name="Medium Grid 2 Accent 2" w:uiPriority="68"/>
-    <w:lsdException w:name="Medium Grid 3 Accent 2" w:uiPriority="69"/>
-    <w:lsdException w:name="Dark List Accent 2" w:uiPriority="70"/>
-    <w:lsdException w:name="Colorful Shading Accent 2" w:uiPriority="71"/>
-    <w:lsdException w:name="Colorful List Accent 2" w:uiPriority="72"/>
-    <w:lsdException w:name="Colorful Grid Accent 2" w:uiPriority="73"/>
-    <w:lsdException w:name="Light Shading Accent 3" w:uiPriority="60"/>
-    <w:lsdException w:name="Light List Accent 3" w:uiPriority="61"/>
-    <w:lsdException w:name="Light Grid Accent 3" w:uiPriority="62"/>
-    <w:lsdException w:name="Medium Shading 1 Accent 3" w:uiPriority="63"/>
-    <w:lsdException w:name="Medium Shading 2 Accent 3" w:uiPriority="64"/>
-    <w:lsdException w:name="Medium List 1 Accent 3" w:uiPriority="65"/>
-    <w:lsdException w:name="Medium List 2 Accent 3" w:uiPriority="66"/>
-    <w:lsdException w:name="Medium Grid 1 Accent 3" w:uiPriority="67"/>
-    <w:lsdException w:name="Medium Grid 2 Accent 3" w:uiPriority="68"/>
-    <w:lsdException w:name="Medium Grid 3 Accent 3" w:uiPriority="69"/>
-    <w:lsdException w:name="Dark List Accent 3" w:uiPriority="70"/>
-    <w:lsdException w:name="Colorful Shading Accent 3" w:uiPriority="71"/>
-    <w:lsdException w:name="Colorful List Accent 3" w:uiPriority="72"/>
-    <w:lsdException w:name="Colorful Grid Accent 3" w:uiPriority="73"/>
-    <w:lsdException w:name="Light Shading Accent 4" w:uiPriority="60"/>
-    <w:lsdException w:name="Light List Accent 4" w:uiPriority="61"/>
-    <w:lsdException w:name="Light Grid Accent 4" w:uiPriority="62"/>
-    <w:lsdException w:name="Medium Shading 1 Accent 4" w:uiPriority="63"/>
-    <w:lsdException w:name="Medium Shading 2 Accent 4" w:uiPriority="64"/>
-    <w:lsdException w:name="Medium List 1 Accent 4" w:uiPriority="65"/>
-    <w:lsdException w:name="Medium List 2 Accent 4" w:uiPriority="66"/>
-    <w:lsdException w:name="Medium Grid 1 Accent 4" w:uiPriority="67"/>
-    <w:lsdException w:name="Medium Grid 2 Accent 4" w:uiPriority="68"/>
-    <w:lsdException w:name="Medium Grid 3 Accent 4" w:uiPriority="69"/>
-    <w:lsdException w:name="Dark List Accent 4" w:uiPriority="70"/>
-    <w:lsdException w:name="Colorful Shading Accent 4" w:uiPriority="71"/>
-    <w:lsdException w:name="Colorful List Accent 4" w:uiPriority="72"/>
-    <w:lsdException w:name="Colorful Grid Accent 4" w:uiPriority="73"/>
-    <w:lsdException w:name="Light Shading Accent 5" w:uiPriority="60"/>
-    <w:lsdException w:name="Light List Accent 5" w:uiPriority="61"/>
-    <w:lsdException w:name="Light Grid Accent 5" w:uiPriority="62"/>
-    <w:lsdException w:name="Medium Shading 1 Accent 5" w:uiPriority="63"/>
-    <w:lsdException w:name="Medium Shading 2 Accent 5" w:uiPriority="64"/>
-    <w:lsdException w:name="Medium List 1 Accent 5" w:uiPriority="65"/>
-    <w:lsdException w:name="Medium List 2 Accent 5" w:uiPriority="66"/>
-    <w:lsdException w:name="Medium Grid 1 Accent 5" w:uiPriority="67"/>
-    <w:lsdException w:name="Medium Grid 2 Accent 5" w:uiPriority="68"/>
-    <w:lsdException w:name="Medium Grid 3 Accent 5" w:uiPriority="69"/>
-    <w:lsdException w:name="Dark List Accent 5" w:uiPriority="70"/>
-    <w:lsdException w:name="Colorful Shading Accent 5" w:uiPriority="71"/>
-    <w:lsdException w:name="Colorful List Accent 5" w:uiPriority="72"/>
-    <w:lsdException w:name="Colorful Grid Accent 5" w:uiPriority="73"/>
-    <w:lsdException w:name="Light Shading Accent 6" w:uiPriority="60"/>
-    <w:lsdException w:name="Light List Accent 6" w:uiPriority="61"/>
-    <w:lsdException w:name="Light Grid Accent 6" w:uiPriority="62"/>
-    <w:lsdException w:name="Medium Shading 1 Accent 6" w:uiPriority="63"/>
-    <w:lsdException w:name="Medium Shading 2 Accent 6" w:uiPriority="64"/>
-    <w:lsdException w:name="Medium List 1 Accent 6" w:uiPriority="65"/>
-    <w:lsdException w:name="Medium List 2 Accent 6" w:uiPriority="66"/>
-    <w:lsdException w:name="Medium Grid 1 Accent 6" w:uiPriority="67"/>
-    <w:lsdException w:name="Medium Grid 2 Accent 6" w:uiPriority="68"/>
-    <w:lsdException w:name="Medium Grid 3 Accent 6" w:uiPriority="69"/>
-    <w:lsdException w:name="Dark List Accent 6" w:uiPriority="70"/>
-    <w:lsdException w:name="Colorful Shading Accent 6" w:uiPriority="71"/>
-    <w:lsdException w:name="Colorful List Accent 6" w:uiPriority="72"/>
-    <w:lsdException w:name="Colorful Grid Accent 6" w:uiPriority="73"/>
-    <w:lsdException w:name="Subtle Emphasis" w:uiPriority="19" w:qFormat="1"/>
-    <w:lsdException w:name="Intense Emphasis" w:uiPriority="21" w:qFormat="1"/>
-    <w:lsdException w:name="Subtle Reference" w:uiPriority="31" w:qFormat="1"/>
-    <w:lsdException w:name="Intense Reference" w:uiPriority="32" w:qFormat="1"/>
-    <w:lsdException w:name="Book Title" w:uiPriority="33" w:qFormat="1"/>
-    <w:lsdException w:name="Bibliography" w:semiHidden="1" w:uiPriority="37" w:unhideWhenUsed="1"/>
-    <w:lsdException w:name="TOC Heading" w:semiHidden="1" w:uiPriority="39" w:unhideWhenUsed="1" w:qFormat="1"/>
-    <w:lsdException w:name="Plain Table 1" w:uiPriority="41"/>
-    <w:lsdException w:name="Plain Table 2" w:uiPriority="42"/>
-    <w:lsdException w:name="Plain Table 3" w:uiPriority="43"/>
-    <w:lsdException w:name="Plain Table 4" w:uiPriority="44"/>
-    <w:lsdException w:name="Plain Table 5" w:uiPriority="45"/>
-    <w:lsdException w:name="Grid Table Light" w:uiPriority="40"/>
-    <w:lsdException w:name="Grid Table 1 Light" w:uiPriority="46"/>
-    <w:lsdException w:name="Grid Table 2" w:uiPriority="47"/>
-    <w:lsdException w:name="Grid Table 3" w:uiPriority="48"/>
-    <w:lsdException w:name="Grid Table 4" w:uiPriority="49"/>
-    <w:lsdException w:name="Grid Table 5 Dark" w:uiPriority="50"/>
-    <w:lsdException w:name="Grid Table 6 Colorful" w:uiPriority="51"/>
-    <w:lsdException w:name="Grid Table 7 Colorful" w:uiPriority="52"/>
-    <w:lsdException w:name="Grid Table 1 Light Accent 1" w:uiPriority="46"/>
-    <w:lsdException w:name="Grid Table 2 Accent 1" w:uiPriority="47"/>
-    <w:lsdException w:name="Grid Table 3 Accent 1" w:uiPriority="48"/>
-    <w:lsdException w:name="Grid Table 4 Accent 1" w:uiPriority="49"/>
-    <w:lsdException w:name="Grid Table 5 Dark Accent 1" w:uiPriority="50"/>
-    <w:lsdException w:name="Grid Table 6 Colorful Accent 1" w:uiPriority="51"/>
-    <w:lsdException w:name="Grid Table 7 Colorful Accent 1" w:uiPriority="52"/>
-    <w:lsdException w:name="Grid Table 1 Light Accent 2" w:uiPriority="46"/>
-    <w:lsdException w:name="Grid Table 2 Accent 2" w:uiPriority="47"/>
-    <w:lsdException w:name="Grid Table 3 Accent 2" w:uiPriority="48"/>
-    <w:lsdException w:name="Grid Table 4 Accent 2" w:uiPriority="49"/>
-    <w:lsdException w:name="Grid Table 5 Dark Accent 2" w:uiPriority="50"/>
-    <w:lsdException w:name="Grid Table 6 Colorful Accent 2" w:uiPriority="51"/>
-    <w:lsdException w:name="Grid Table 7 Colorful Accent 2" w:uiPriority="52"/>
-    <w:lsdException w:name="Grid Table 1 Light Accent 3" w:uiPriority="46"/>
-    <w:lsdException w:name="Grid Table 2 Accent 3" w:uiPriority="47"/>
-    <w:lsdException w:name="Grid Table 3 Accent 3" w:uiPriority="48"/>
-    <w:lsdException w:name="Grid Table 4 Accent 3" w:uiPriority="49"/>
-    <w:lsdException w:name="Grid Table 5 Dark Accent 3" w:uiPriority="50"/>
-    <w:lsdException w:name="Grid Table 6 Colorful Accent 3" w:uiPriority="51"/>
-    <w:lsdException w:name="Grid Table 7 Colorful Accent 3" w:uiPriority="52"/>
-    <w:lsdException w:name="Grid Table 1 Light Accent 4" w:uiPriority="46"/>
-    <w:lsdException w:name="Grid Table 2 Accent 4" w:uiPriority="47"/>
-    <w:lsdException w:name="Grid Table 3 Accent 4" w:uiPriority="48"/>
-    <w:lsdException w:name="Grid Table 4 Accent 4" w:uiPriority="49"/>
-    <w:lsdException w:name="Grid Table 5 Dark Accent 4" w:uiPriority="50"/>
-    <w:lsdException w:name="Grid Table 6 Colorful Accent 4" w:uiPriority="51"/>
-    <w:lsdException w:name="Grid Table 7 Colorful Accent 4" w:uiPriority="52"/>
-    <w:lsdException w:name="Grid Table 1 Light Accent 5" w:uiPriority="46"/>
-    <w:lsdException w:name="Grid Table 2 Accent 5" w:uiPriority="47"/>
-    <w:lsdException w:name="Grid Table 3 Accent 5" w:uiPriority="48"/>
-    <w:lsdException w:name="Grid Table 4 Accent 5" w:uiPriority="49"/>
-    <w:lsdException w:name="Grid Table 5 Dark Accent 5" w:uiPriority="50"/>
-    <w:lsdException w:name="Grid Table 6 Colorful Accent 5" w:uiPriority="51"/>
-    <w:lsdException w:name="Grid Table 7 Colorful Accent 5" w:uiPriority="52"/>
-    <w:lsdException w:name="Grid Table 1 Light Accent 6" w:uiPriority="46"/>
-    <w:lsdException w:name="Grid Table 2 Accent 6" w:uiPriority="47"/>
-    <w:lsdException w:name="Grid Table 3 Accent 6" w:uiPriority="48"/>
-    <w:lsdException w:name="Grid Table 4 Accent 6" w:uiPriority="49"/>
-    <w:lsdException w:name="Grid Table 5 Dark Accent 6" w:uiPriority="50"/>
-    <w:lsdException w:name="Grid Table 6 Colorful Accent 6" w:uiPriority="51"/>
-    <w:lsdException w:name="Grid Table 7 Colorful Accent 6" w:uiPriority="52"/>
-    <w:lsdException w:name="List Table 1 Light" w:uiPriority="46"/>
-    <w:lsdException w:name="List Table 2" w:uiPriority="47"/>
-    <w:lsdException w:name="List Table 3" w:uiPriority="48"/>
-    <w:lsdException w:name="List Table 4" w:uiPriority="49"/>
-    <w:lsdException w:name="List Table 5 Dark" w:uiPriority="50"/>
-    <w:lsdException w:name="List Table 6 Colorful" w:uiPriority="51"/>
-    <w:lsdException w:name="List Table 7 Colorful" w:uiPriority="52"/>
-    <w:lsdException w:name="List Table 1 Light Accent 1" w:uiPriority="46"/>
-    <w:lsdException w:name="List Table 2 Accent 1" w:uiPriority="47"/>
-    <w:lsdException w:name="List Table 3 Accent 1" w:uiPriority="48"/>
-    <w:lsdException w:name="List Table 4 Accent 1" w:uiPriority="49"/>
-    <w:lsdException w:name="List Table 5 Dark Accent 1" w:uiPriority="50"/>
-    <w:lsdException w:name="List Table 6 Colorful Accent 1" w:uiPriority="51"/>
-    <w:lsdException w:name="List Table 7 Colorful Accent 1" w:uiPriority="52"/>
-    <w:lsdException w:name="List Table 1 Light Accent 2" w:uiPriority="46"/>
-    <w:lsdException w:name="List Table 2 Accent 2" w:uiPriority="47"/>
-    <w:lsdException w:name="List Table 3 Accent 2" w:uiPriority="48"/>
-    <w:lsdException w:name="List Table 4 Accent 2" w:uiPriority="49"/>
-    <w:lsdException w:name="List Table 5 Dark Accent 2" w:uiPriority="50"/>
-    <w:lsdException w:name="List Table 6 Colorful Accent 2" w:uiPriority="51"/>
-    <w:lsdException w:name="List Table 7 Colorful Accent 2" w:uiPriority="52"/>
-    <w:lsdException w:name="List Table 1 Light Accent 3" w:uiPriority="46"/>
-    <w:lsdException w:name="List Table 2 Accent 3" w:uiPriority="47"/>
-    <w:lsdException w:name="List Table 3 Accent 3" w:uiPriority="48"/>
-    <w:lsdException w:name="List Table 4 Accent 3" w:uiPriority="49"/>
-    <w:lsdException w:name="List Table 5 Dark Accent 3" w:uiPriority="50"/>
-    <w:lsdException w:name="List Table 6 Colorful Accent 3" w:uiPriority="51"/>
-    <w:lsdException w:name="List Table 7 Colorful Accent 3" w:uiPriority="52"/>
-    <w:lsdException w:name="List Table 1 Light Accent 4" w:uiPriority="46"/>
-    <w:lsdException w:name="List Table 2 Accent 4" w:uiPriority="47"/>
-    <w:lsdException w:name="List Table 3 Accent 4" w:uiPriority="48"/>
-    <w:lsdException w:name="List Table 4 Accent 4" w:uiPriority="49"/>
-    <w:lsdException w:name="List Table 5 Dark Accent 4" w:uiPriority="50"/>
-    <w:lsdException w:name="List Table 6 Colorful Accent 4" w:uiPriority="51"/>
-    <w:lsdException w:name="List Table 7 Colorful Accent 4" w:uiPriority="52"/>
-    <w:lsdException w:name="List Table 1 Light Accent 5" w:uiPriority="46"/>
-    <w:lsdException w:name="List Table 2 Accent 5" w:uiPriority="47"/>
-    <w:lsdException w:name="List Table 3 Accent 5" w:uiPriority="48"/>
-    <w:lsdException w:name="List Table 4 Accent 5" w:uiPriority="49"/>
-    <w:lsdException w:name="List Table 5 Dark Accent 5" w:uiPriority="50"/>
-    <w:lsdException w:name="List Table 6 Colorful Accent 5" w:uiPriority="51"/>
-    <w:lsdException w:name="List Table 7 Colorful Accent 5" w:uiPriority="52"/>
-    <w:lsdException w:name="List Table 1 Light Accent 6" w:uiPriority="46"/>
-    <w:lsdException w:name="List Table 2 Accent 6" w:uiPriority="47"/>
-    <w:lsdException w:name="List Table 3 Accent 6" w:uiPriority="48"/>
-    <w:lsdException w:name="List Table 4 Accent 6" w:uiPriority="49"/>
-    <w:lsdException w:name="List Table 5 Dark Accent 6" w:uiPriority="50"/>
-    <w:lsdException w:name="List Table 6 Colorful Accent 6" w:uiPriority="51"/>
-    <w:lsdException w:name="List Table 7 Colorful Accent 6" w:uiPriority="52"/>
+  <w:latentStyles w:defLockedState="0" w:defUIPriority="99" w:defSemiHidden="1" w:defUnhideWhenUsed="1" w:defQFormat="0" w:count="267">
+    <w:lsdException w:name="Normal" w:semiHidden="0" w:uiPriority="0" w:unhideWhenUsed="0" w:qFormat="1"/>
+    <w:lsdException w:name="heading 1" w:semiHidden="0" w:uiPriority="9" w:unhideWhenUsed="0" w:qFormat="1"/>
+    <w:lsdException w:name="heading 2" w:uiPriority="9" w:qFormat="1"/>
+    <w:lsdException w:name="heading 3" w:uiPriority="9" w:qFormat="1"/>
+    <w:lsdException w:name="heading 4" w:uiPriority="9" w:qFormat="1"/>
+    <w:lsdException w:name="heading 5" w:uiPriority="9" w:qFormat="1"/>
+    <w:lsdException w:name="heading 6" w:uiPriority="9" w:qFormat="1"/>
+    <w:lsdException w:name="heading 7" w:uiPriority="9" w:qFormat="1"/>
+    <w:lsdException w:name="heading 8" w:uiPriority="9" w:qFormat="1"/>
+    <w:lsdException w:name="heading 9" w:uiPriority="9" w:qFormat="1"/>
+    <w:lsdException w:name="toc 1" w:uiPriority="39"/>
+    <w:lsdException w:name="toc 2" w:uiPriority="39"/>
+    <w:lsdException w:name="toc 3" w:uiPriority="39"/>
+    <w:lsdException w:name="toc 4" w:uiPriority="39"/>
+    <w:lsdException w:name="toc 5" w:uiPriority="39"/>
+    <w:lsdException w:name="toc 6" w:uiPriority="39"/>
+    <w:lsdException w:name="toc 7" w:uiPriority="39"/>
+    <w:lsdException w:name="toc 8" w:uiPriority="39"/>
+    <w:lsdException w:name="toc 9" w:uiPriority="39"/>
+    <w:lsdException w:name="caption" w:uiPriority="35" w:qFormat="1"/>
+    <w:lsdException w:name="Title" w:semiHidden="0" w:uiPriority="10" w:unhideWhenUsed="0" w:qFormat="1"/>
+    <w:lsdException w:name="Default Paragraph Font" w:uiPriority="1"/>
+    <w:lsdException w:name="Subtitle" w:semiHidden="0" w:uiPriority="11" w:unhideWhenUsed="0" w:qFormat="1"/>
+    <w:lsdException w:name="Strong" w:semiHidden="0" w:uiPriority="22" w:unhideWhenUsed="0" w:qFormat="1"/>
+    <w:lsdException w:name="Emphasis" w:semiHidden="0" w:uiPriority="20" w:unhideWhenUsed="0" w:qFormat="1"/>
+    <w:lsdException w:name="Table Grid" w:semiHidden="0" w:uiPriority="39" w:unhideWhenUsed="0"/>
+    <w:lsdException w:name="Placeholder Text" w:unhideWhenUsed="0"/>
+    <w:lsdException w:name="No Spacing" w:semiHidden="0" w:uiPriority="1" w:unhideWhenUsed="0" w:qFormat="1"/>
+    <w:lsdException w:name="Light Shading" w:semiHidden="0" w:uiPriority="60" w:unhideWhenUsed="0"/>
+    <w:lsdException w:name="Light List" w:semiHidden="0" w:uiPriority="61" w:unhideWhenUsed="0"/>
+    <w:lsdException w:name="Light Grid" w:semiHidden="0" w:uiPriority="62" w:unhideWhenUsed="0"/>
+    <w:lsdException w:name="Medium Shading 1" w:semiHidden="0" w:uiPriority="63" w:unhideWhenUsed="0"/>
+    <w:lsdException w:name="Medium Shading 2" w:semiHidden="0" w:uiPriority="64" w:unhideWhenUsed="0"/>
+    <w:lsdException w:name="Medium List 1" w:semiHidden="0" w:uiPriority="65" w:unhideWhenUsed="0"/>
+    <w:lsdException w:name="Medium List 2" w:semiHidden="0" w:uiPriority="66" w:unhideWhenUsed="0"/>
+    <w:lsdException w:name="Medium Grid 1" w:semiHidden="0" w:uiPriority="67" w:unhideWhenUsed="0"/>
+    <w:lsdException w:name="Medium Grid 2" w:semiHidden="0" w:uiPriority="68" w:unhideWhenUsed="0"/>
+    <w:lsdException w:name="Medium Grid 3" w:semiHidden="0" w:uiPriority="69" w:unhideWhenUsed="0"/>
+    <w:lsdException w:name="Dark List" w:semiHidden="0" w:uiPriority="70" w:unhideWhenUsed="0"/>
+    <w:lsdException w:name="Colorful Shading" w:semiHidden="0" w:uiPriority="71" w:unhideWhenUsed="0"/>
+    <w:lsdException w:name="Colorful List" w:semiHidden="0" w:uiPriority="72" w:unhideWhenUsed="0"/>
+    <w:lsdException w:name="Colorful Grid" w:semiHidden="0" w:uiPriority="73" w:unhideWhenUsed="0"/>
+    <w:lsdException w:name="Light Shading Accent 1" w:semiHidden="0" w:uiPriority="60" w:unhideWhenUsed="0"/>
+    <w:lsdException w:name="Light List Accent 1" w:semiHidden="0" w:uiPriority="61" w:unhideWhenUsed="0"/>
+    <w:lsdException w:name="Light Grid Accent 1" w:semiHidden="0" w:uiPriority="62" w:unhideWhenUsed="0"/>
+    <w:lsdException w:name="Medium Shading 1 Accent 1" w:semiHidden="0" w:uiPriority="63" w:unhideWhenUsed="0"/>
+    <w:lsdException w:name="Medium Shading 2 Accent 1" w:semiHidden="0" w:uiPriority="64" w:unhideWhenUsed="0"/>
+    <w:lsdException w:name="Medium List 1 Accent 1" w:semiHidden="0" w:uiPriority="65" w:unhideWhenUsed="0"/>
+    <w:lsdException w:name="Revision" w:unhideWhenUsed="0"/>
+    <w:lsdException w:name="List Paragraph" w:semiHidden="0" w:uiPriority="34" w:unhideWhenUsed="0" w:qFormat="1"/>
+    <w:lsdException w:name="Quote" w:semiHidden="0" w:uiPriority="29" w:unhideWhenUsed="0" w:qFormat="1"/>
+    <w:lsdException w:name="Intense Quote" w:semiHidden="0" w:uiPriority="30" w:unhideWhenUsed="0" w:qFormat="1"/>
+    <w:lsdException w:name="Medium List 2 Accent 1" w:semiHidden="0" w:uiPriority="66" w:unhideWhenUsed="0"/>
+    <w:lsdException w:name="Medium Grid 1 Accent 1" w:semiHidden="0" w:uiPriority="67" w:unhideWhenUsed="0"/>
+    <w:lsdException w:name="Medium Grid 2 Accent 1" w:semiHidden="0" w:uiPriority="68" w:unhideWhenUsed="0"/>
+    <w:lsdException w:name="Medium Grid 3 Accent 1" w:semiHidden="0" w:uiPriority="69" w:unhideWhenUsed="0"/>
+    <w:lsdException w:name="Dark List Accent 1" w:semiHidden="0" w:uiPriority="70" w:unhideWhenUsed="0"/>
+    <w:lsdException w:name="Colorful Shading Accent 1" w:semiHidden="0" w:uiPriority="71" w:unhideWhenUsed="0"/>
+    <w:lsdException w:name="Colorful List Accent 1" w:semiHidden="0" w:uiPriority="72" w:unhideWhenUsed="0"/>
+    <w:lsdException w:name="Colorful Grid Accent 1" w:semiHidden="0" w:uiPriority="73" w:unhideWhenUsed="0"/>
+    <w:lsdException w:name="Light Shading Accent 2" w:semiHidden="0" w:uiPriority="60" w:unhideWhenUsed="0"/>
+    <w:lsdException w:name="Light List Accent 2" w:semiHidden="0" w:uiPriority="61" w:unhideWhenUsed="0"/>
+    <w:lsdException w:name="Light Grid Accent 2" w:semiHidden="0" w:uiPriority="62" w:unhideWhenUsed="0"/>
+    <w:lsdException w:name="Medium Shading 1 Accent 2" w:semiHidden="0" w:uiPriority="63" w:unhideWhenUsed="0"/>
+    <w:lsdException w:name="Medium Shading 2 Accent 2" w:semiHidden="0" w:uiPriority="64" w:unhideWhenUsed="0"/>
+    <w:lsdException w:name="Medium List 1 Accent 2" w:semiHidden="0" w:uiPriority="65" w:unhideWhenUsed="0"/>
+    <w:lsdException w:name="Medium List 2 Accent 2" w:semiHidden="0" w:uiPriority="66" w:unhideWhenUsed="0"/>
+    <w:lsdException w:name="Medium Grid 1 Accent 2" w:semiHidden="0" w:uiPriority="67" w:unhideWhenUsed="0"/>
+    <w:lsdException w:name="Medium Grid 2 Accent 2" w:semiHidden="0" w:uiPriority="68" w:unhideWhenUsed="0"/>
+    <w:lsdException w:name="Medium Grid 3 Accent 2" w:semiHidden="0" w:uiPriority="69" w:unhideWhenUsed="0"/>
+    <w:lsdException w:name="Dark List Accent 2" w:semiHidden="0" w:uiPriority="70" w:unhideWhenUsed="0"/>
+    <w:lsdException w:name="Colorful Shading Accent 2" w:semiHidden="0" w:uiPriority="71" w:unhideWhenUsed="0"/>
+    <w:lsdException w:name="Colorful List Accent 2" w:semiHidden="0" w:uiPriority="72" w:unhideWhenUsed="0"/>
+    <w:lsdException w:name="Colorful Grid Accent 2" w:semiHidden="0" w:uiPriority="73" w:unhideWhenUsed="0"/>
+    <w:lsdException w:name="Light Shading Accent 3" w:semiHidden="0" w:uiPriority="60" w:unhideWhenUsed="0"/>
+    <w:lsdException w:name="Light List Accent 3" w:semiHidden="0" w:uiPriority="61" w:unhideWhenUsed="0"/>
+    <w:lsdException w:name="Light Grid Accent 3" w:semiHidden="0" w:uiPriority="62" w:unhideWhenUsed="0"/>
+    <w:lsdException w:name="Medium Shading 1 Accent 3" w:semiHidden="0" w:uiPriority="63" w:unhideWhenUsed="0"/>
+    <w:lsdException w:name="Medium Shading 2 Accent 3" w:semiHidden="0" w:uiPriority="64" w:unhideWhenUsed="0"/>
+    <w:lsdException w:name="Medium List 1 Accent 3" w:semiHidden="0" w:uiPriority="65" w:unhideWhenUsed="0"/>
+    <w:lsdException w:name="Medium List 2 Accent 3" w:semiHidden="0" w:uiPriority="66" w:unhideWhenUsed="0"/>
+    <w:lsdException w:name="Medium Grid 1 Accent 3" w:semiHidden="0" w:uiPriority="67" w:unhideWhenUsed="0"/>
+    <w:lsdException w:name="Medium Grid 2 Accent 3" w:semiHidden="0" w:uiPriority="68" w:unhideWhenUsed="0"/>
+    <w:lsdException w:name="Medium Grid 3 Accent 3" w:semiHidden="0" w:uiPriority="69" w:unhideWhenUsed="0"/>
+    <w:lsdException w:name="Dark List Accent 3" w:semiHidden="0" w:uiPriority="70" w:unhideWhenUsed="0"/>
+    <w:lsdException w:name="Colorful Shading Accent 3" w:semiHidden="0" w:uiPriority="71" w:unhideWhenUsed="0"/>
+    <w:lsdException w:name="Colorful List Accent 3" w:semiHidden="0" w:uiPriority="72" w:unhideWhenUsed="0"/>
+    <w:lsdException w:name="Colorful Grid Accent 3" w:semiHidden="0" w:uiPriority="73" w:unhideWhenUsed="0"/>
+    <w:lsdException w:name="Light Shading Accent 4" w:semiHidden="0" w:uiPriority="60" w:unhideWhenUsed="0"/>
+    <w:lsdException w:name="Light List Accent 4" w:semiHidden="0" w:uiPriority="61" w:unhideWhenUsed="0"/>
+    <w:lsdException w:name="Light Grid Accent 4" w:semiHidden="0" w:uiPriority="62" w:unhideWhenUsed="0"/>
+    <w:lsdException w:name="Medium Shading 1 Accent 4" w:semiHidden="0" w:uiPriority="63" w:unhideWhenUsed="0"/>
+    <w:lsdException w:name="Medium Shading 2 Accent 4" w:semiHidden="0" w:uiPriority="64" w:unhideWhenUsed="0"/>
+    <w:lsdException w:name="Medium List 1 Accent 4" w:semiHidden="0" w:uiPriority="65" w:unhideWhenUsed="0"/>
+    <w:lsdException w:name="Medium List 2 Accent 4" w:semiHidden="0" w:uiPriority="66" w:unhideWhenUsed="0"/>
+    <w:lsdException w:name="Medium Grid 1 Accent 4" w:semiHidden="0" w:uiPriority="67" w:unhideWhenUsed="0"/>
+    <w:lsdException w:name="Medium Grid 2 Accent 4" w:semiHidden="0" w:uiPriority="68" w:unhideWhenUsed="0"/>
+    <w:lsdException w:name="Medium Grid 3 Accent 4" w:semiHidden="0" w:uiPriority="69" w:unhideWhenUsed="0"/>
+    <w:lsdException w:name="Dark List Accent 4" w:semiHidden="0" w:uiPriority="70" w:unhideWhenUsed="0"/>
+    <w:lsdException w:name="Colorful Shading Accent 4" w:semiHidden="0" w:uiPriority="71" w:unhideWhenUsed="0"/>
+    <w:lsdException w:name="Colorful List Accent 4" w:semiHidden="0" w:uiPriority="72" w:unhideWhenUsed="0"/>
+    <w:lsdException w:name="Colorful Grid Accent 4" w:semiHidden="0" w:uiPriority="73" w:unhideWhenUsed="0"/>
+    <w:lsdException w:name="Light Shading Accent 5" w:semiHidden="0" w:uiPriority="60" w:unhideWhenUsed="0"/>
+    <w:lsdException w:name="Light List Accent 5" w:semiHidden="0" w:uiPriority="61" w:unhideWhenUsed="0"/>
+    <w:lsdException w:name="Light Grid Accent 5" w:semiHidden="0" w:uiPriority="62" w:unhideWhenUsed="0"/>
+    <w:lsdException w:name="Medium Shading 1 Accent 5" w:semiHidden="0" w:uiPriority="63" w:unhideWhenUsed="0"/>
+    <w:lsdException w:name="Medium Shading 2 Accent 5" w:semiHidden="0" w:uiPriority="64" w:unhideWhenUsed="0"/>
+    <w:lsdException w:name="Medium List 1 Accent 5" w:semiHidden="0" w:uiPriority="65" w:unhideWhenUsed="0"/>
+    <w:lsdException w:name="Medium List 2 Accent 5" w:semiHidden="0" w:uiPriority="66" w:unhideWhenUsed="0"/>
+    <w:lsdException w:name="Medium Grid 1 Accent 5" w:semiHidden="0" w:uiPriority="67" w:unhideWhenUsed="0"/>
+    <w:lsdException w:name="Medium Grid 2 Accent 5" w:semiHidden="0" w:uiPriority="68" w:unhideWhenUsed="0"/>
+    <w:lsdException w:name="Medium Grid 3 Accent 5" w:semiHidden="0" w:uiPriority="69" w:unhideWhenUsed="0"/>
+    <w:lsdException w:name="Dark List Accent 5" w:semiHidden="0" w:uiPriority="70" w:unhideWhenUsed="0"/>
+    <w:lsdException w:name="Colorful Shading Accent 5" w:semiHidden="0" w:uiPriority="71" w:unhideWhenUsed="0"/>
+    <w:lsdException w:name="Colorful List Accent 5" w:semiHidden="0" w:uiPriority="72" w:unhideWhenUsed="0"/>
+    <w:lsdException w:name="Colorful Grid Accent 5" w:semiHidden="0" w:uiPriority="73" w:unhideWhenUsed="0"/>
+    <w:lsdException w:name="Light Shading Accent 6" w:semiHidden="0" w:uiPriority="60" w:unhideWhenUsed="0"/>
+    <w:lsdException w:name="Light List Accent 6" w:semiHidden="0" w:uiPriority="61" w:unhideWhenUsed="0"/>
+    <w:lsdException w:name="Light Grid Accent 6" w:semiHidden="0" w:uiPriority="62" w:unhideWhenUsed="0"/>
+    <w:lsdException w:name="Medium Shading 1 Accent 6" w:semiHidden="0" w:uiPriority="63" w:unhideWhenUsed="0"/>
+    <w:lsdException w:name="Medium Shading 2 Accent 6" w:semiHidden="0" w:uiPriority="64" w:unhideWhenUsed="0"/>
+    <w:lsdException w:name="Medium List 1 Accent 6" w:semiHidden="0" w:uiPriority="65" w:unhideWhenUsed="0"/>
+    <w:lsdException w:name="Medium List 2 Accent 6" w:semiHidden="0" w:uiPriority="66" w:unhideWhenUsed="0"/>
+    <w:lsdException w:name="Medium Grid 1 Accent 6" w:semiHidden="0" w:uiPriority="67" w:unhideWhenUsed="0"/>
+    <w:lsdException w:name="Medium Grid 2 Accent 6" w:semiHidden="0" w:uiPriority="68" w:unhideWhenUsed="0"/>
+    <w:lsdException w:name="Medium Grid 3 Accent 6" w:semiHidden="0" w:uiPriority="69" w:unhideWhenUsed="0"/>
+    <w:lsdException w:name="Dark List Accent 6" w:semiHidden="0" w:uiPriority="70" w:unhideWhenUsed="0"/>
+    <w:lsdException w:name="Colorful Shading Accent 6" w:semiHidden="0" w:uiPriority="71" w:unhideWhenUsed="0"/>
+    <w:lsdException w:name="Colorful List Accent 6" w:semiHidden="0" w:uiPriority="72" w:unhideWhenUsed="0"/>
+    <w:lsdException w:name="Colorful Grid Accent 6" w:semiHidden="0" w:uiPriority="73" w:unhideWhenUsed="0"/>
+    <w:lsdException w:name="Subtle Emphasis" w:semiHidden="0" w:uiPriority="19" w:unhideWhenUsed="0" w:qFormat="1"/>
+    <w:lsdException w:name="Intense Emphasis" w:semiHidden="0" w:uiPriority="21" w:unhideWhenUsed="0" w:qFormat="1"/>
+    <w:lsdException w:name="Subtle Reference" w:semiHidden="0" w:uiPriority="31" w:unhideWhenUsed="0" w:qFormat="1"/>
+    <w:lsdException w:name="Intense Reference" w:semiHidden="0" w:uiPriority="32" w:unhideWhenUsed="0" w:qFormat="1"/>
+    <w:lsdException w:name="Book Title" w:semiHidden="0" w:uiPriority="33" w:unhideWhenUsed="0" w:qFormat="1"/>
+    <w:lsdException w:name="Bibliography" w:uiPriority="37"/>
+    <w:lsdException w:name="TOC Heading" w:uiPriority="39" w:qFormat="1"/>
   </w:latentStyles>
   <w:style w:type="paragraph" w:default="1" w:styleId="Normal">
     <w:name w:val="Normal"/>
     <w:qFormat/>
+    <w:rsid w:val="00873A38"/>
   </w:style>
   <w:style w:type="paragraph" w:styleId="Heading1">
     <w:name w:val="heading 1"/>
@@ -718,6 +620,7 @@
     <w:uiPriority w:val="99"/>
     <w:semiHidden/>
     <w:unhideWhenUsed/>
+    <w:qFormat/>
     <w:tblPr>
       <w:tblInd w:w="0" w:type="dxa"/>
       <w:tblCellMar>
@@ -799,6 +702,18 @@
       <w:rFonts w:ascii="Segoe UI" w:hAnsi="Segoe UI" w:cs="Segoe UI"/>
       <w:sz w:val="18"/>
       <w:szCs w:val="18"/>
+    </w:rPr>
+  </w:style>
+  <w:style w:type="character" w:styleId="FollowedHyperlink">
+    <w:name w:val="FollowedHyperlink"/>
+    <w:basedOn w:val="DefaultParagraphFont"/>
+    <w:uiPriority w:val="99"/>
+    <w:semiHidden/>
+    <w:unhideWhenUsed/>
+    <w:rsid w:val="00F06A3D"/>
+    <w:rPr>
+      <w:color w:val="954F72" w:themeColor="followedHyperlink"/>
+      <w:u w:val="single"/>
     </w:rPr>
   </w:style>
 </w:styles>
@@ -847,7 +762,7 @@
     </a:clrScheme>
     <a:fontScheme name="Office">
       <a:majorFont>
-        <a:latin typeface="Calibri Light" panose="020F0302020204030204"/>
+        <a:latin typeface="Calibri Light"/>
         <a:ea typeface=""/>
         <a:cs typeface=""/>
         <a:font script="Jpan" typeface="ＭＳ ゴシック"/>
@@ -882,7 +797,7 @@
         <a:font script="Geor" typeface="Sylfaen"/>
       </a:majorFont>
       <a:minorFont>
-        <a:latin typeface="Calibri" panose="020F0502020204030204"/>
+        <a:latin typeface="Calibri"/>
         <a:ea typeface=""/>
         <a:cs typeface=""/>
         <a:font script="Jpan" typeface="ＭＳ 明朝"/>
@@ -1059,7 +974,7 @@
   <a:extraClrSchemeLst/>
   <a:extLst>
     <a:ext uri="{05A4C25C-085E-4340-85A3-A5531E510DB2}">
-      <thm15:themeFamily xmlns:thm15="http://schemas.microsoft.com/office/thememl/2012/main" name="Office Theme" id="{62F939B6-93AF-4DB8-9C6B-D6C7DFDC589F}" vid="{4A3C46E8-61CC-4603-A589-7422A47A8E4A}"/>
+      <thm15:themeFamily xmlns:thm15="http://schemas.microsoft.com/office/thememl/2012/main" xmlns="" name="Office Theme" id="{62F939B6-93AF-4DB8-9C6B-D6C7DFDC589F}" vid="{4A3C46E8-61CC-4603-A589-7422A47A8E4A}"/>
     </a:ext>
   </a:extLst>
 </a:theme>

</xml_diff>

<commit_message>
Document switch from empty desktop
</commit_message>
<xml_diff>
--- a/Documentation/UserGuide/VirtualDesktopGridSwitcher_UserGuide.docx
+++ b/Documentation/UserGuide/VirtualDesktopGridSwitcher_UserGuide.docx
@@ -262,6 +262,19 @@
       <w:r>
         <w:lastRenderedPageBreak/>
         <w:t>You can also switch/move to a particular desktop by number. The default is to use the plain number keys. You can switch to the F1-12 keys but these are very commonly already assigned for other uses.</w:t>
+      </w:r>
+    </w:p>
+    <w:p>
+      <w:pPr>
+        <w:pStyle w:val="Heading2"/>
+      </w:pPr>
+      <w:r>
+        <w:t>Window Activation on Switch From Empty Desktop</w:t>
+      </w:r>
+    </w:p>
+    <w:p>
+      <w:r>
+        <w:t>Virtual Desktop Grid Switcher fixes an issue in Windows 10 where switching from a desktop which is empty to a desktop which had an activate window does not reactivate that window.</w:t>
       </w:r>
     </w:p>
     <w:p>
@@ -974,7 +987,7 @@
   <a:extraClrSchemeLst/>
   <a:extLst>
     <a:ext uri="{05A4C25C-085E-4340-85A3-A5531E510DB2}">
-      <thm15:themeFamily xmlns:thm15="http://schemas.microsoft.com/office/thememl/2012/main" xmlns="" name="Office Theme" id="{62F939B6-93AF-4DB8-9C6B-D6C7DFDC589F}" vid="{4A3C46E8-61CC-4603-A589-7422A47A8E4A}"/>
+      <thm15:themeFamily xmlns="" xmlns:thm15="http://schemas.microsoft.com/office/thememl/2012/main" name="Office Theme" id="{62F939B6-93AF-4DB8-9C6B-D6C7DFDC589F}" vid="{4A3C46E8-61CC-4603-A589-7422A47A8E4A}"/>
     </a:ext>
   </a:extLst>
 </a:theme>

</xml_diff>